<commit_message>
Update Informe de Seguimiento Sprint 1.docx
</commit_message>
<xml_diff>
--- a/Informes/Informe de Seguimiento Sprint 1.docx
+++ b/Informes/Informe de Seguimiento Sprint 1.docx
@@ -1106,7 +1106,19 @@
             </w:r>
             <w:proofErr w:type="spellStart"/>
             <w:r>
-              <w:t>canva</w:t>
+              <w:t>k</w:t>
+            </w:r>
+            <w:r>
+              <w:t>an</w:t>
+            </w:r>
+            <w:r>
+              <w:t>b</w:t>
+            </w:r>
+            <w:r>
+              <w:t>a</w:t>
+            </w:r>
+            <w:r>
+              <w:t>n</w:t>
             </w:r>
             <w:proofErr w:type="spellEnd"/>
             <w:r>
@@ -1252,10 +1264,7 @@
             </w:r>
             <w:proofErr w:type="spellStart"/>
             <w:r>
-              <w:rPr>
-                <w:lang w:val="es-419"/>
-              </w:rPr>
-              <w:t>canva</w:t>
+              <w:t>kanban</w:t>
             </w:r>
             <w:proofErr w:type="spellEnd"/>
             <w:r>
@@ -2688,12 +2697,7 @@
             </w:r>
             <w:proofErr w:type="spellStart"/>
             <w:r>
-              <w:rPr>
-                <w:rFonts w:ascii="Arial" w:eastAsia="Times New Roman" w:hAnsi="Arial" w:cs="Arial"/>
-                <w:color w:val="000000" w:themeColor="text1"/>
-                <w:lang w:eastAsia="es-CO"/>
-              </w:rPr>
-              <w:t>canva</w:t>
+              <w:t>kanban</w:t>
             </w:r>
             <w:proofErr w:type="spellEnd"/>
             <w:r>

</xml_diff>